<commit_message>
ethics paper final draft
</commit_message>
<xml_diff>
--- a/Ethics paper.docx
+++ b/Ethics paper.docx
@@ -95,15 +95,23 @@
           <w:sz w:val="24"/>
           <w:szCs w:val="24"/>
         </w:rPr>
-        <w:t>In recent years we have hit</w:t>
-      </w:r>
-      <w:r>
-        <w:rPr>
-          <w:rFonts w:ascii="Times New Roman" w:hAnsi="Times New Roman" w:cs="Times New Roman"/>
-          <w:sz w:val="24"/>
-          <w:szCs w:val="24"/>
-        </w:rPr>
-        <w:t xml:space="preserve"> the Information age. The amount of data that is harvested for any purpose has accelerated exponentially over the past</w:t>
+        <w:t xml:space="preserve">In recent years we have </w:t>
+      </w:r>
+      <w:r>
+        <w:rPr>
+          <w:rFonts w:ascii="Times New Roman" w:hAnsi="Times New Roman" w:cs="Times New Roman"/>
+          <w:sz w:val="24"/>
+          <w:szCs w:val="24"/>
+        </w:rPr>
+        <w:t>arrived at the i</w:t>
+      </w:r>
+      <w:r>
+        <w:rPr>
+          <w:rFonts w:ascii="Times New Roman" w:hAnsi="Times New Roman" w:cs="Times New Roman"/>
+          <w:sz w:val="24"/>
+          <w:szCs w:val="24"/>
+        </w:rPr>
+        <w:t>nformation age. The amount of data that is harvested for any purpose has accelerated exponentially over the past</w:t>
       </w:r>
       <w:r>
         <w:rPr>
@@ -143,7 +151,39 @@
           <w:sz w:val="24"/>
           <w:szCs w:val="24"/>
         </w:rPr>
-        <w:t xml:space="preserve">. This data revolution is known as “big data.” Regulations regarding data mining are in place, but there are many cases which are not addressed. The data mining industry is moving at incredible speeds, therefore it is the engineers that must make ethical decisions in an industry that outpaces many of its regulations. </w:t>
+        <w:t xml:space="preserve">. </w:t>
+      </w:r>
+      <w:r>
+        <w:rPr>
+          <w:rFonts w:ascii="Times New Roman" w:hAnsi="Times New Roman" w:cs="Times New Roman"/>
+          <w:sz w:val="24"/>
+          <w:szCs w:val="24"/>
+        </w:rPr>
+        <w:t>The data mining industry is moving at incredible speeds, therefore it is the engineers that must make ethical decisions in an industry that outpaces many of its regulations.</w:t>
+      </w:r>
+      <w:r>
+        <w:rPr>
+          <w:rFonts w:ascii="Times New Roman" w:hAnsi="Times New Roman" w:cs="Times New Roman"/>
+          <w:sz w:val="24"/>
+          <w:szCs w:val="24"/>
+        </w:rPr>
+        <w:t xml:space="preserve"> R</w:t>
+      </w:r>
+      <w:r>
+        <w:rPr>
+          <w:rFonts w:ascii="Times New Roman" w:hAnsi="Times New Roman" w:cs="Times New Roman"/>
+          <w:sz w:val="24"/>
+          <w:szCs w:val="24"/>
+        </w:rPr>
+        <w:t>egulations regarding data mining are in place, but there are many cases which are not addressed.</w:t>
+      </w:r>
+      <w:r>
+        <w:rPr>
+          <w:rFonts w:ascii="Times New Roman" w:hAnsi="Times New Roman" w:cs="Times New Roman"/>
+          <w:sz w:val="24"/>
+          <w:szCs w:val="24"/>
+        </w:rPr>
+        <w:t xml:space="preserve"> </w:t>
       </w:r>
       <w:r>
         <w:rPr>
@@ -223,7 +263,23 @@
           <w:sz w:val="24"/>
           <w:szCs w:val="24"/>
         </w:rPr>
-        <w:t xml:space="preserve"> harvested by cameras, monitors, and even the vehicle it</w:t>
+        <w:t xml:space="preserve"> harvested</w:t>
+      </w:r>
+      <w:r>
+        <w:rPr>
+          <w:rFonts w:ascii="Times New Roman" w:hAnsi="Times New Roman" w:cs="Times New Roman"/>
+          <w:sz w:val="24"/>
+          <w:szCs w:val="24"/>
+        </w:rPr>
+        <w:t xml:space="preserve"> by cameras, monitors, and </w:t>
+      </w:r>
+      <w:r>
+        <w:rPr>
+          <w:rFonts w:ascii="Times New Roman" w:hAnsi="Times New Roman" w:cs="Times New Roman"/>
+          <w:sz w:val="24"/>
+          <w:szCs w:val="24"/>
+        </w:rPr>
+        <w:t>the vehicle it</w:t>
       </w:r>
       <w:r>
         <w:rPr>
@@ -239,6 +295,22 @@
           <w:sz w:val="24"/>
           <w:szCs w:val="24"/>
         </w:rPr>
+        <w:t xml:space="preserve"> (Lenard, Rubin 2</w:t>
+      </w:r>
+      <w:r>
+        <w:rPr>
+          <w:rFonts w:ascii="Times New Roman" w:hAnsi="Times New Roman" w:cs="Times New Roman"/>
+          <w:sz w:val="24"/>
+          <w:szCs w:val="24"/>
+        </w:rPr>
+        <w:t>)</w:t>
+      </w:r>
+      <w:r>
+        <w:rPr>
+          <w:rFonts w:ascii="Times New Roman" w:hAnsi="Times New Roman" w:cs="Times New Roman"/>
+          <w:sz w:val="24"/>
+          <w:szCs w:val="24"/>
+        </w:rPr>
         <w:t xml:space="preserve"> </w:t>
       </w:r>
       <w:r>
@@ -247,7 +319,107 @@
           <w:sz w:val="24"/>
           <w:szCs w:val="24"/>
         </w:rPr>
-        <w:t>Cars have become much smarter in recent years, and not all of its features are for the user’s benefit.</w:t>
+        <w:t>Cars have become much smarter in recen</w:t>
+      </w:r>
+      <w:r>
+        <w:rPr>
+          <w:rFonts w:ascii="Times New Roman" w:hAnsi="Times New Roman" w:cs="Times New Roman"/>
+          <w:sz w:val="24"/>
+          <w:szCs w:val="24"/>
+        </w:rPr>
+        <w:t>t years, but the user might not be aware of all of their features.</w:t>
+      </w:r>
+    </w:p>
+    <w:p>
+      <w:pPr>
+        <w:spacing w:line="480" w:lineRule="auto"/>
+        <w:ind w:firstLine="720"/>
+        <w:rPr>
+          <w:rFonts w:ascii="Times New Roman" w:hAnsi="Times New Roman" w:cs="Times New Roman"/>
+          <w:sz w:val="24"/>
+          <w:szCs w:val="24"/>
+        </w:rPr>
+      </w:pPr>
+      <w:r>
+        <w:rPr>
+          <w:rFonts w:ascii="Times New Roman" w:hAnsi="Times New Roman" w:cs="Times New Roman"/>
+          <w:sz w:val="24"/>
+          <w:szCs w:val="24"/>
+        </w:rPr>
+        <w:t xml:space="preserve">In many cars today, there are Electronic data recorders, or EDRs. The purpose of EDRs, also called “black boxes,” is to record the status of </w:t>
+      </w:r>
+      <w:r>
+        <w:rPr>
+          <w:rFonts w:ascii="Times New Roman" w:hAnsi="Times New Roman" w:cs="Times New Roman"/>
+          <w:sz w:val="24"/>
+          <w:szCs w:val="24"/>
+        </w:rPr>
+        <w:t xml:space="preserve">a </w:t>
+      </w:r>
+      <w:r>
+        <w:rPr>
+          <w:rFonts w:ascii="Times New Roman" w:hAnsi="Times New Roman" w:cs="Times New Roman"/>
+          <w:sz w:val="24"/>
+          <w:szCs w:val="24"/>
+        </w:rPr>
+        <w:t xml:space="preserve">car in the moments before a crash. Black boxes have been appearing in cars since 1995. </w:t>
+      </w:r>
+      <w:r>
+        <w:rPr>
+          <w:rFonts w:ascii="Times New Roman" w:hAnsi="Times New Roman" w:cs="Times New Roman"/>
+          <w:sz w:val="24"/>
+          <w:szCs w:val="24"/>
+        </w:rPr>
+        <w:t>(Abelson 27</w:t>
+      </w:r>
+      <w:r>
+        <w:rPr>
+          <w:rFonts w:ascii="Times New Roman" w:hAnsi="Times New Roman" w:cs="Times New Roman"/>
+          <w:sz w:val="24"/>
+          <w:szCs w:val="24"/>
+        </w:rPr>
+        <w:t xml:space="preserve">) </w:t>
+      </w:r>
+      <w:r>
+        <w:rPr>
+          <w:rFonts w:ascii="Times New Roman" w:hAnsi="Times New Roman" w:cs="Times New Roman"/>
+          <w:sz w:val="24"/>
+          <w:szCs w:val="24"/>
+        </w:rPr>
+        <w:t>They have become increasingly popular since then, and as of September 1</w:t>
+      </w:r>
+      <w:r>
+        <w:rPr>
+          <w:rFonts w:ascii="Times New Roman" w:hAnsi="Times New Roman" w:cs="Times New Roman"/>
+          <w:sz w:val="24"/>
+          <w:szCs w:val="24"/>
+          <w:vertAlign w:val="superscript"/>
+        </w:rPr>
+        <w:t>st</w:t>
+      </w:r>
+      <w:r>
+        <w:rPr>
+          <w:rFonts w:ascii="Times New Roman" w:hAnsi="Times New Roman" w:cs="Times New Roman"/>
+          <w:sz w:val="24"/>
+          <w:szCs w:val="24"/>
+        </w:rPr>
+        <w:t xml:space="preserve"> 2014, </w:t>
+      </w:r>
+      <w:r>
+        <w:rPr>
+          <w:rFonts w:ascii="Times New Roman" w:hAnsi="Times New Roman" w:cs="Times New Roman"/>
+          <w:sz w:val="24"/>
+          <w:szCs w:val="24"/>
+        </w:rPr>
+        <w:t>every</w:t>
+      </w:r>
+      <w:r>
+        <w:rPr>
+          <w:rFonts w:ascii="Times New Roman" w:hAnsi="Times New Roman" w:cs="Times New Roman"/>
+          <w:sz w:val="24"/>
+          <w:szCs w:val="24"/>
+        </w:rPr>
+        <w:t xml:space="preserve"> new</w:t>
       </w:r>
       <w:r>
         <w:rPr>
@@ -257,6 +429,191 @@
         </w:rPr>
         <w:t xml:space="preserve"> </w:t>
       </w:r>
+      <w:r>
+        <w:rPr>
+          <w:rFonts w:ascii="Times New Roman" w:hAnsi="Times New Roman" w:cs="Times New Roman"/>
+          <w:sz w:val="24"/>
+          <w:szCs w:val="24"/>
+        </w:rPr>
+        <w:t>car created</w:t>
+      </w:r>
+      <w:r>
+        <w:rPr>
+          <w:rFonts w:ascii="Times New Roman" w:hAnsi="Times New Roman" w:cs="Times New Roman"/>
+          <w:sz w:val="24"/>
+          <w:szCs w:val="24"/>
+        </w:rPr>
+        <w:t xml:space="preserve"> </w:t>
+      </w:r>
+      <w:r>
+        <w:rPr>
+          <w:rFonts w:ascii="Times New Roman" w:hAnsi="Times New Roman" w:cs="Times New Roman"/>
+          <w:sz w:val="24"/>
+          <w:szCs w:val="24"/>
+        </w:rPr>
+        <w:t>will contain a</w:t>
+      </w:r>
+      <w:r>
+        <w:rPr>
+          <w:rFonts w:ascii="Times New Roman" w:hAnsi="Times New Roman" w:cs="Times New Roman"/>
+          <w:sz w:val="24"/>
+          <w:szCs w:val="24"/>
+        </w:rPr>
+        <w:t xml:space="preserve"> black box that records the status of</w:t>
+      </w:r>
+      <w:r>
+        <w:rPr>
+          <w:rFonts w:ascii="Times New Roman" w:hAnsi="Times New Roman" w:cs="Times New Roman"/>
+          <w:sz w:val="24"/>
+          <w:szCs w:val="24"/>
+        </w:rPr>
+        <w:t xml:space="preserve"> </w:t>
+      </w:r>
+      <w:r>
+        <w:rPr>
+          <w:rFonts w:ascii="Times New Roman" w:hAnsi="Times New Roman" w:cs="Times New Roman"/>
+          <w:sz w:val="24"/>
+          <w:szCs w:val="24"/>
+        </w:rPr>
+        <w:t>the</w:t>
+      </w:r>
+      <w:r>
+        <w:rPr>
+          <w:rFonts w:ascii="Times New Roman" w:hAnsi="Times New Roman" w:cs="Times New Roman"/>
+          <w:sz w:val="24"/>
+          <w:szCs w:val="24"/>
+        </w:rPr>
+        <w:t xml:space="preserve"> car.</w:t>
+      </w:r>
+      <w:r>
+        <w:rPr>
+          <w:rFonts w:ascii="Times New Roman" w:hAnsi="Times New Roman" w:cs="Times New Roman"/>
+          <w:sz w:val="24"/>
+          <w:szCs w:val="24"/>
+        </w:rPr>
+        <w:t xml:space="preserve"> (Kaste</w:t>
+      </w:r>
+      <w:r>
+        <w:rPr>
+          <w:rFonts w:ascii="Times New Roman" w:hAnsi="Times New Roman" w:cs="Times New Roman"/>
+          <w:sz w:val="24"/>
+          <w:szCs w:val="24"/>
+        </w:rPr>
+        <w:t>)</w:t>
+      </w:r>
+      <w:r>
+        <w:rPr>
+          <w:rFonts w:ascii="Times New Roman" w:hAnsi="Times New Roman" w:cs="Times New Roman"/>
+          <w:sz w:val="24"/>
+          <w:szCs w:val="24"/>
+        </w:rPr>
+        <w:t xml:space="preserve"> </w:t>
+      </w:r>
+      <w:r>
+        <w:rPr>
+          <w:rFonts w:ascii="Times New Roman" w:hAnsi="Times New Roman" w:cs="Times New Roman"/>
+          <w:sz w:val="24"/>
+          <w:szCs w:val="24"/>
+        </w:rPr>
+        <w:t xml:space="preserve">The original intention of black boxes was to make cars safer by informing car manufacturers of the problems with the car after a crash. In recent years, the data </w:t>
+      </w:r>
+      <w:r>
+        <w:rPr>
+          <w:rFonts w:ascii="Times New Roman" w:hAnsi="Times New Roman" w:cs="Times New Roman"/>
+          <w:sz w:val="24"/>
+          <w:szCs w:val="24"/>
+        </w:rPr>
+        <w:t>is increasingly</w:t>
+      </w:r>
+      <w:r>
+        <w:rPr>
+          <w:rFonts w:ascii="Times New Roman" w:hAnsi="Times New Roman" w:cs="Times New Roman"/>
+          <w:sz w:val="24"/>
+          <w:szCs w:val="24"/>
+        </w:rPr>
+        <w:t xml:space="preserve"> being used by attorneys to make points in lawsuits involvin</w:t>
+      </w:r>
+      <w:r>
+        <w:rPr>
+          <w:rFonts w:ascii="Times New Roman" w:hAnsi="Times New Roman" w:cs="Times New Roman"/>
+          <w:sz w:val="24"/>
+          <w:szCs w:val="24"/>
+        </w:rPr>
+        <w:t>g dri</w:t>
+      </w:r>
+      <w:r>
+        <w:rPr>
+          <w:rFonts w:ascii="Times New Roman" w:hAnsi="Times New Roman" w:cs="Times New Roman"/>
+          <w:sz w:val="24"/>
+          <w:szCs w:val="24"/>
+        </w:rPr>
+        <w:t>vers.</w:t>
+      </w:r>
+      <w:r>
+        <w:rPr>
+          <w:rFonts w:ascii="Times New Roman" w:hAnsi="Times New Roman" w:cs="Times New Roman"/>
+          <w:sz w:val="24"/>
+          <w:szCs w:val="24"/>
+        </w:rPr>
+        <w:t xml:space="preserve"> (</w:t>
+      </w:r>
+      <w:r>
+        <w:rPr>
+          <w:rFonts w:ascii="Times New Roman" w:hAnsi="Times New Roman" w:cs="Times New Roman"/>
+          <w:sz w:val="24"/>
+          <w:szCs w:val="24"/>
+        </w:rPr>
+        <w:t>Woodyard, O’Donnell</w:t>
+      </w:r>
+      <w:r>
+        <w:rPr>
+          <w:rFonts w:ascii="Times New Roman" w:hAnsi="Times New Roman" w:cs="Times New Roman"/>
+          <w:sz w:val="24"/>
+          <w:szCs w:val="24"/>
+        </w:rPr>
+        <w:t xml:space="preserve">) Before the data of your black box is used against you, there is generally </w:t>
+      </w:r>
+      <w:r>
+        <w:rPr>
+          <w:rFonts w:ascii="Times New Roman" w:hAnsi="Times New Roman" w:cs="Times New Roman"/>
+          <w:sz w:val="24"/>
+          <w:szCs w:val="24"/>
+        </w:rPr>
+        <w:lastRenderedPageBreak/>
+        <w:t>a search warrant. In some cases though, courts have ruled that there is no unreasonable search and seizure in taking data from a</w:t>
+      </w:r>
+      <w:r>
+        <w:rPr>
+          <w:rFonts w:ascii="Times New Roman" w:hAnsi="Times New Roman" w:cs="Times New Roman"/>
+          <w:sz w:val="24"/>
+          <w:szCs w:val="24"/>
+        </w:rPr>
+        <w:t xml:space="preserve"> box at an accident scene. (Abelson</w:t>
+      </w:r>
+      <w:r>
+        <w:rPr>
+          <w:rFonts w:ascii="Times New Roman" w:hAnsi="Times New Roman" w:cs="Times New Roman"/>
+          <w:sz w:val="24"/>
+          <w:szCs w:val="24"/>
+        </w:rPr>
+        <w:t xml:space="preserve"> 28</w:t>
+      </w:r>
+      <w:r>
+        <w:rPr>
+          <w:rFonts w:ascii="Times New Roman" w:hAnsi="Times New Roman" w:cs="Times New Roman"/>
+          <w:sz w:val="24"/>
+          <w:szCs w:val="24"/>
+        </w:rPr>
+        <w:t>)</w:t>
+      </w:r>
+      <w:r>
+        <w:rPr>
+          <w:rFonts w:ascii="Times New Roman" w:hAnsi="Times New Roman" w:cs="Times New Roman"/>
+          <w:sz w:val="24"/>
+          <w:szCs w:val="24"/>
+        </w:rPr>
+        <w:t xml:space="preserve"> </w:t>
+      </w:r>
     </w:p>
     <w:p>
       <w:pPr>
@@ -274,40 +631,15 @@
           <w:sz w:val="24"/>
           <w:szCs w:val="24"/>
         </w:rPr>
-        <w:t>In many cars today, there are Electronic data recorders, or EDRs. The purpose of EDRs, also called “black boxes,” is to record the status of your car in the moments before a crash. Black boxes have been appearing in cars since 1995. They have become increasingly popular since then, and as of September 1</w:t>
-      </w:r>
-      <w:r>
-        <w:rPr>
-          <w:rFonts w:ascii="Times New Roman" w:hAnsi="Times New Roman" w:cs="Times New Roman"/>
-          <w:sz w:val="24"/>
-          <w:szCs w:val="24"/>
-          <w:vertAlign w:val="superscript"/>
-        </w:rPr>
-        <w:t>st</w:t>
-      </w:r>
-      <w:r>
-        <w:rPr>
-          <w:rFonts w:ascii="Times New Roman" w:hAnsi="Times New Roman" w:cs="Times New Roman"/>
-          <w:sz w:val="24"/>
-          <w:szCs w:val="24"/>
-        </w:rPr>
-        <w:t xml:space="preserve"> 2014, </w:t>
-      </w:r>
-      <w:r>
-        <w:rPr>
-          <w:rFonts w:ascii="Times New Roman" w:hAnsi="Times New Roman" w:cs="Times New Roman"/>
-          <w:sz w:val="24"/>
-          <w:szCs w:val="24"/>
-        </w:rPr>
-        <w:t>every</w:t>
-      </w:r>
-      <w:r>
-        <w:rPr>
-          <w:rFonts w:ascii="Times New Roman" w:hAnsi="Times New Roman" w:cs="Times New Roman"/>
-          <w:sz w:val="24"/>
-          <w:szCs w:val="24"/>
-        </w:rPr>
-        <w:t xml:space="preserve"> new</w:t>
+        <w:t>The decisio</w:t>
+      </w:r>
+      <w:r>
+        <w:rPr>
+          <w:rFonts w:ascii="Times New Roman" w:hAnsi="Times New Roman" w:cs="Times New Roman"/>
+          <w:sz w:val="24"/>
+          <w:szCs w:val="24"/>
+        </w:rPr>
+        <w:t>n to be made is: Is it</w:t>
       </w:r>
       <w:r>
         <w:rPr>
@@ -323,7 +655,355 @@
           <w:sz w:val="24"/>
           <w:szCs w:val="24"/>
         </w:rPr>
-        <w:t>car created</w:t>
+        <w:t xml:space="preserve">ethical </w:t>
+      </w:r>
+      <w:r>
+        <w:rPr>
+          <w:rFonts w:ascii="Times New Roman" w:hAnsi="Times New Roman" w:cs="Times New Roman"/>
+          <w:sz w:val="24"/>
+          <w:szCs w:val="24"/>
+        </w:rPr>
+        <w:t>install</w:t>
+      </w:r>
+      <w:r>
+        <w:rPr>
+          <w:rFonts w:ascii="Times New Roman" w:hAnsi="Times New Roman" w:cs="Times New Roman"/>
+          <w:sz w:val="24"/>
+          <w:szCs w:val="24"/>
+        </w:rPr>
+        <w:t xml:space="preserve"> black boxes</w:t>
+      </w:r>
+      <w:r>
+        <w:rPr>
+          <w:rFonts w:ascii="Times New Roman" w:hAnsi="Times New Roman" w:cs="Times New Roman"/>
+          <w:sz w:val="24"/>
+          <w:szCs w:val="24"/>
+        </w:rPr>
+        <w:t xml:space="preserve"> in all cars</w:t>
+      </w:r>
+      <w:r>
+        <w:rPr>
+          <w:rFonts w:ascii="Times New Roman" w:hAnsi="Times New Roman" w:cs="Times New Roman"/>
+          <w:sz w:val="24"/>
+          <w:szCs w:val="24"/>
+        </w:rPr>
+        <w:t>? Politicians and judges wrestled with this question for quite some time before coming to a conclusion. During the decision-making process, they may have us</w:t>
+      </w:r>
+      <w:r>
+        <w:rPr>
+          <w:rFonts w:ascii="Times New Roman" w:hAnsi="Times New Roman" w:cs="Times New Roman"/>
+          <w:sz w:val="24"/>
+          <w:szCs w:val="24"/>
+        </w:rPr>
+        <w:t xml:space="preserve">ed different forms of ethics to talk about this situation. One form of ethical reasoning that might be taken into consideration is act utilitarianism. </w:t>
+      </w:r>
+      <w:r>
+        <w:rPr>
+          <w:rFonts w:ascii="Times New Roman" w:hAnsi="Times New Roman" w:cs="Times New Roman"/>
+          <w:sz w:val="24"/>
+          <w:szCs w:val="24"/>
+        </w:rPr>
+        <w:t>To make this decision from an a</w:t>
+      </w:r>
+      <w:r>
+        <w:rPr>
+          <w:rFonts w:ascii="Times New Roman" w:hAnsi="Times New Roman" w:cs="Times New Roman"/>
+          <w:sz w:val="24"/>
+          <w:szCs w:val="24"/>
+        </w:rPr>
+        <w:t xml:space="preserve">ct </w:t>
+      </w:r>
+      <w:r>
+        <w:rPr>
+          <w:rFonts w:ascii="Times New Roman" w:hAnsi="Times New Roman" w:cs="Times New Roman"/>
+          <w:sz w:val="24"/>
+          <w:szCs w:val="24"/>
+        </w:rPr>
+        <w:t>u</w:t>
+      </w:r>
+      <w:r>
+        <w:rPr>
+          <w:rFonts w:ascii="Times New Roman" w:hAnsi="Times New Roman" w:cs="Times New Roman"/>
+          <w:sz w:val="24"/>
+          <w:szCs w:val="24"/>
+        </w:rPr>
+        <w:t>tilitarian standpoint, we will attempt to evaluate the overall u</w:t>
+      </w:r>
+      <w:r>
+        <w:rPr>
+          <w:rFonts w:ascii="Times New Roman" w:hAnsi="Times New Roman" w:cs="Times New Roman"/>
+          <w:sz w:val="24"/>
+          <w:szCs w:val="24"/>
+        </w:rPr>
+        <w:t xml:space="preserve">tility of black boxes in society. The positive contribution of </w:t>
+      </w:r>
+      <w:r>
+        <w:rPr>
+          <w:rFonts w:ascii="Times New Roman" w:hAnsi="Times New Roman" w:cs="Times New Roman"/>
+          <w:sz w:val="24"/>
+          <w:szCs w:val="24"/>
+        </w:rPr>
+        <w:t>black boxes is justice, safety, and as a result, peace of mind. In a courtroo</w:t>
+      </w:r>
+      <w:r>
+        <w:rPr>
+          <w:rFonts w:ascii="Times New Roman" w:hAnsi="Times New Roman" w:cs="Times New Roman"/>
+          <w:sz w:val="24"/>
+          <w:szCs w:val="24"/>
+        </w:rPr>
+        <w:t xml:space="preserve">m, if a black box reliably </w:t>
+      </w:r>
+      <w:r>
+        <w:rPr>
+          <w:rFonts w:ascii="Times New Roman" w:hAnsi="Times New Roman" w:cs="Times New Roman"/>
+          <w:sz w:val="24"/>
+          <w:szCs w:val="24"/>
+        </w:rPr>
+        <w:t>read</w:t>
+      </w:r>
+      <w:r>
+        <w:rPr>
+          <w:rFonts w:ascii="Times New Roman" w:hAnsi="Times New Roman" w:cs="Times New Roman"/>
+          <w:sz w:val="24"/>
+          <w:szCs w:val="24"/>
+        </w:rPr>
+        <w:t>s</w:t>
+      </w:r>
+      <w:r>
+        <w:rPr>
+          <w:rFonts w:ascii="Times New Roman" w:hAnsi="Times New Roman" w:cs="Times New Roman"/>
+          <w:sz w:val="24"/>
+          <w:szCs w:val="24"/>
+        </w:rPr>
+        <w:t xml:space="preserve"> it</w:t>
+      </w:r>
+      <w:r>
+        <w:rPr>
+          <w:rFonts w:ascii="Times New Roman" w:hAnsi="Times New Roman" w:cs="Times New Roman"/>
+          <w:sz w:val="24"/>
+          <w:szCs w:val="24"/>
+        </w:rPr>
+        <w:t>s inputs accurately, the results of that black box can be used as reliable evidence</w:t>
+      </w:r>
+      <w:r>
+        <w:rPr>
+          <w:rFonts w:ascii="Times New Roman" w:hAnsi="Times New Roman" w:cs="Times New Roman"/>
+          <w:sz w:val="24"/>
+          <w:szCs w:val="24"/>
+        </w:rPr>
+        <w:t>. As a result, much</w:t>
+      </w:r>
+      <w:r>
+        <w:rPr>
+          <w:rFonts w:ascii="Times New Roman" w:hAnsi="Times New Roman" w:cs="Times New Roman"/>
+          <w:sz w:val="24"/>
+          <w:szCs w:val="24"/>
+        </w:rPr>
+        <w:t xml:space="preserve"> of the hearsay</w:t>
+      </w:r>
+      <w:r>
+        <w:rPr>
+          <w:rFonts w:ascii="Times New Roman" w:hAnsi="Times New Roman" w:cs="Times New Roman"/>
+          <w:sz w:val="24"/>
+          <w:szCs w:val="24"/>
+        </w:rPr>
+        <w:t xml:space="preserve"> in a courtroom is</w:t>
+      </w:r>
+      <w:r>
+        <w:rPr>
+          <w:rFonts w:ascii="Times New Roman" w:hAnsi="Times New Roman" w:cs="Times New Roman"/>
+          <w:sz w:val="24"/>
+          <w:szCs w:val="24"/>
+        </w:rPr>
+        <w:t xml:space="preserve"> out of the equation. This way, the decision in the courtroom will be far less likely to falsely condemn an innocent person. This will provide </w:t>
+      </w:r>
+      <w:r>
+        <w:rPr>
+          <w:rFonts w:ascii="Times New Roman" w:hAnsi="Times New Roman" w:cs="Times New Roman"/>
+          <w:sz w:val="24"/>
+          <w:szCs w:val="24"/>
+        </w:rPr>
+        <w:t xml:space="preserve">justice to both the </w:t>
+      </w:r>
+      <w:r>
+        <w:rPr>
+          <w:rFonts w:ascii="Times New Roman" w:hAnsi="Times New Roman" w:cs="Times New Roman"/>
+          <w:sz w:val="24"/>
+          <w:szCs w:val="24"/>
+        </w:rPr>
+        <w:t>innocent, and the wrongdoer. Black boxes also improve the safety of vehicle</w:t>
+      </w:r>
+      <w:r>
+        <w:rPr>
+          <w:rFonts w:ascii="Times New Roman" w:hAnsi="Times New Roman" w:cs="Times New Roman"/>
+          <w:sz w:val="24"/>
+          <w:szCs w:val="24"/>
+        </w:rPr>
+        <w:t>s</w:t>
+      </w:r>
+      <w:r>
+        <w:rPr>
+          <w:rFonts w:ascii="Times New Roman" w:hAnsi="Times New Roman" w:cs="Times New Roman"/>
+          <w:sz w:val="24"/>
+          <w:szCs w:val="24"/>
+        </w:rPr>
+        <w:t xml:space="preserve">. When a car manufacturer harvests the black box from totaled cars, the engineers will use that data to improve </w:t>
+      </w:r>
+      <w:r>
+        <w:rPr>
+          <w:rFonts w:ascii="Times New Roman" w:hAnsi="Times New Roman" w:cs="Times New Roman"/>
+          <w:sz w:val="24"/>
+          <w:szCs w:val="24"/>
+        </w:rPr>
+        <w:t>the safety of the cars from that point on. Through improved justice and safety, people will have more peace of mind, which will i</w:t>
+      </w:r>
+      <w:r>
+        <w:rPr>
+          <w:rFonts w:ascii="Times New Roman" w:hAnsi="Times New Roman" w:cs="Times New Roman"/>
+          <w:sz w:val="24"/>
+          <w:szCs w:val="24"/>
+        </w:rPr>
+        <w:t>ncrease their happiness. Beyond</w:t>
+      </w:r>
+      <w:r>
+        <w:rPr>
+          <w:rFonts w:ascii="Times New Roman" w:hAnsi="Times New Roman" w:cs="Times New Roman"/>
+          <w:sz w:val="24"/>
+          <w:szCs w:val="24"/>
+        </w:rPr>
+        <w:t xml:space="preserve"> of peace of mind, there is also increased quality of the features of a vehicle that are not safety related. </w:t>
+      </w:r>
+      <w:r>
+        <w:rPr>
+          <w:rFonts w:ascii="Times New Roman" w:hAnsi="Times New Roman" w:cs="Times New Roman"/>
+          <w:sz w:val="24"/>
+          <w:szCs w:val="24"/>
+        </w:rPr>
+        <w:t xml:space="preserve">Black boxes could pick up on inputs that are not working correctly. For example, if many black boxes are receiving inputs that say the fuel door is open when it is not, car manufacturers will become aware of this and fix the problem for the next iteration of that model. This will result in an increase in happiness in the consumers of the vehicle. On the negative side of the issue, black boxes will cause unhappiness in the people that wish not to have their driving habits monitored </w:t>
+      </w:r>
+      <w:r>
+        <w:rPr>
+          <w:rFonts w:ascii="Times New Roman" w:hAnsi="Times New Roman" w:cs="Times New Roman"/>
+          <w:sz w:val="24"/>
+          <w:szCs w:val="24"/>
+        </w:rPr>
+        <w:t xml:space="preserve">on a daily basis. For such people, they might feel as though someone is intruding on them. This will </w:t>
+      </w:r>
+      <w:r>
+        <w:rPr>
+          <w:rFonts w:ascii="Times New Roman" w:hAnsi="Times New Roman" w:cs="Times New Roman"/>
+          <w:sz w:val="24"/>
+          <w:szCs w:val="24"/>
+        </w:rPr>
+        <w:lastRenderedPageBreak/>
+        <w:t xml:space="preserve">undoubtedly cause unhappiness. </w:t>
+      </w:r>
+      <w:r>
+        <w:rPr>
+          <w:rFonts w:ascii="Times New Roman" w:hAnsi="Times New Roman" w:cs="Times New Roman"/>
+          <w:sz w:val="24"/>
+          <w:szCs w:val="24"/>
+        </w:rPr>
+        <w:t xml:space="preserve">In addition, if black boxes are </w:t>
+      </w:r>
+      <w:r>
+        <w:rPr>
+          <w:rFonts w:ascii="Times New Roman" w:hAnsi="Times New Roman" w:cs="Times New Roman"/>
+          <w:sz w:val="24"/>
+          <w:szCs w:val="24"/>
+        </w:rPr>
+        <w:t>unreliable</w:t>
+      </w:r>
+      <w:r>
+        <w:rPr>
+          <w:rFonts w:ascii="Times New Roman" w:hAnsi="Times New Roman" w:cs="Times New Roman"/>
+          <w:sz w:val="24"/>
+          <w:szCs w:val="24"/>
+        </w:rPr>
+        <w:t xml:space="preserve"> as court evidence, they may stack evidence against and innocent person. </w:t>
+      </w:r>
+      <w:r>
+        <w:rPr>
+          <w:rFonts w:ascii="Times New Roman" w:hAnsi="Times New Roman" w:cs="Times New Roman"/>
+          <w:sz w:val="24"/>
+          <w:szCs w:val="24"/>
+        </w:rPr>
+        <w:t>By the u</w:t>
+      </w:r>
+      <w:r>
+        <w:rPr>
+          <w:rFonts w:ascii="Times New Roman" w:hAnsi="Times New Roman" w:cs="Times New Roman"/>
+          <w:sz w:val="24"/>
+          <w:szCs w:val="24"/>
+        </w:rPr>
+        <w:t xml:space="preserve">tilitarian ethical reasoning, the decision to add technology that tracks driving habits before a crash seems to be an ethical decision. </w:t>
+      </w:r>
+    </w:p>
+    <w:p>
+      <w:pPr>
+        <w:spacing w:line="480" w:lineRule="auto"/>
+        <w:ind w:firstLine="720"/>
+        <w:rPr>
+          <w:rFonts w:ascii="Times New Roman" w:hAnsi="Times New Roman" w:cs="Times New Roman"/>
+          <w:sz w:val="24"/>
+          <w:szCs w:val="24"/>
+        </w:rPr>
+      </w:pPr>
+      <w:r>
+        <w:rPr>
+          <w:rFonts w:ascii="Times New Roman" w:hAnsi="Times New Roman" w:cs="Times New Roman"/>
+          <w:sz w:val="24"/>
+          <w:szCs w:val="24"/>
+        </w:rPr>
+        <w:t xml:space="preserve">Looking at this from a </w:t>
+      </w:r>
+      <w:r>
+        <w:rPr>
+          <w:rFonts w:ascii="Times New Roman" w:hAnsi="Times New Roman" w:cs="Times New Roman"/>
+          <w:sz w:val="24"/>
+          <w:szCs w:val="24"/>
+        </w:rPr>
+        <w:t>rule u</w:t>
+      </w:r>
+      <w:r>
+        <w:rPr>
+          <w:rFonts w:ascii="Times New Roman" w:hAnsi="Times New Roman" w:cs="Times New Roman"/>
+          <w:sz w:val="24"/>
+          <w:szCs w:val="24"/>
+        </w:rPr>
+        <w:t>tilitarian point of view, the decision is a bit more difficult. For this analysis we wi</w:t>
+      </w:r>
+      <w:r>
+        <w:rPr>
+          <w:rFonts w:ascii="Times New Roman" w:hAnsi="Times New Roman" w:cs="Times New Roman"/>
+          <w:sz w:val="24"/>
+          <w:szCs w:val="24"/>
+        </w:rPr>
+        <w:t>ll be focusing on a few of the u</w:t>
+      </w:r>
+      <w:r>
+        <w:rPr>
+          <w:rFonts w:ascii="Times New Roman" w:hAnsi="Times New Roman" w:cs="Times New Roman"/>
+          <w:sz w:val="24"/>
+          <w:szCs w:val="24"/>
+        </w:rPr>
+        <w:t>tilitarian r</w:t>
+      </w:r>
+      <w:r>
+        <w:rPr>
+          <w:rFonts w:ascii="Times New Roman" w:hAnsi="Times New Roman" w:cs="Times New Roman"/>
+          <w:sz w:val="24"/>
+          <w:szCs w:val="24"/>
+        </w:rPr>
+        <w:t>ules from Gert’s list of rules. (Brinkman, Sanders19</w:t>
+      </w:r>
+      <w:r>
+        <w:rPr>
+          <w:rFonts w:ascii="Times New Roman" w:hAnsi="Times New Roman" w:cs="Times New Roman"/>
+          <w:sz w:val="24"/>
+          <w:szCs w:val="24"/>
+        </w:rPr>
+        <w:t>)</w:t>
       </w:r>
       <w:r>
         <w:rPr>
@@ -339,55 +1019,218 @@
           <w:sz w:val="24"/>
           <w:szCs w:val="24"/>
         </w:rPr>
-        <w:t>will contain a</w:t>
-      </w:r>
-      <w:r>
-        <w:rPr>
-          <w:rFonts w:ascii="Times New Roman" w:hAnsi="Times New Roman" w:cs="Times New Roman"/>
-          <w:sz w:val="24"/>
-          <w:szCs w:val="24"/>
-        </w:rPr>
-        <w:t xml:space="preserve"> black box that records the status of</w:t>
-      </w:r>
-      <w:r>
-        <w:rPr>
-          <w:rFonts w:ascii="Times New Roman" w:hAnsi="Times New Roman" w:cs="Times New Roman"/>
-          <w:sz w:val="24"/>
-          <w:szCs w:val="24"/>
-        </w:rPr>
-        <w:t xml:space="preserve"> your car. </w:t>
-      </w:r>
-      <w:r>
-        <w:rPr>
-          <w:rFonts w:ascii="Times New Roman" w:hAnsi="Times New Roman" w:cs="Times New Roman"/>
-          <w:sz w:val="24"/>
-          <w:szCs w:val="24"/>
-        </w:rPr>
-        <w:t>The original intention of black boxes was to make cars safer by informing car manufacturers of the problems with the car after a crash. In recent years, the data is being used by attorneys to make points in lawsuits involvin</w:t>
-      </w:r>
-      <w:r>
-        <w:rPr>
-          <w:rFonts w:ascii="Times New Roman" w:hAnsi="Times New Roman" w:cs="Times New Roman"/>
-          <w:sz w:val="24"/>
-          <w:szCs w:val="24"/>
-        </w:rPr>
-        <w:t>g dri</w:t>
-      </w:r>
-      <w:r>
-        <w:rPr>
-          <w:rFonts w:ascii="Times New Roman" w:hAnsi="Times New Roman" w:cs="Times New Roman"/>
-          <w:sz w:val="24"/>
-          <w:szCs w:val="24"/>
-        </w:rPr>
-        <w:t>vers.</w:t>
-      </w:r>
-      <w:r>
-        <w:rPr>
-          <w:rFonts w:ascii="Times New Roman" w:hAnsi="Times New Roman" w:cs="Times New Roman"/>
-          <w:sz w:val="24"/>
-          <w:szCs w:val="24"/>
-        </w:rPr>
-        <w:t xml:space="preserve"> (USA today cars spying) Before the data of your black box is used against you, there is generally a search warrant. In some cases </w:t>
+        <w:t>On the positive side, installing black boxes would enf</w:t>
+      </w:r>
+      <w:r>
+        <w:rPr>
+          <w:rFonts w:ascii="Times New Roman" w:hAnsi="Times New Roman" w:cs="Times New Roman"/>
+          <w:sz w:val="24"/>
+          <w:szCs w:val="24"/>
+        </w:rPr>
+        <w:t>orce the rule: Do not deceive.</w:t>
+      </w:r>
+      <w:r>
+        <w:rPr>
+          <w:rFonts w:ascii="Times New Roman" w:hAnsi="Times New Roman" w:cs="Times New Roman"/>
+          <w:sz w:val="24"/>
+          <w:szCs w:val="24"/>
+        </w:rPr>
+        <w:t xml:space="preserve"> The box would eliminate much of the hearsay in a courtroom and allow an objective fairness to determine a case more strongly than a strong and dishonest argument from a lawyer. Another rule that the device could enforce is to</w:t>
+      </w:r>
+      <w:r>
+        <w:rPr>
+          <w:rFonts w:ascii="Times New Roman" w:hAnsi="Times New Roman" w:cs="Times New Roman"/>
+          <w:sz w:val="24"/>
+          <w:szCs w:val="24"/>
+        </w:rPr>
+        <w:t xml:space="preserve"> “o</w:t>
+      </w:r>
+      <w:r>
+        <w:rPr>
+          <w:rFonts w:ascii="Times New Roman" w:hAnsi="Times New Roman" w:cs="Times New Roman"/>
+          <w:sz w:val="24"/>
+          <w:szCs w:val="24"/>
+        </w:rPr>
+        <w:t>bey the law.” Black boxes would al</w:t>
+      </w:r>
+      <w:r>
+        <w:rPr>
+          <w:rFonts w:ascii="Times New Roman" w:hAnsi="Times New Roman" w:cs="Times New Roman"/>
+          <w:sz w:val="24"/>
+          <w:szCs w:val="24"/>
+        </w:rPr>
+        <w:t>so hold people responsible for</w:t>
+      </w:r>
+      <w:r>
+        <w:rPr>
+          <w:rFonts w:ascii="Times New Roman" w:hAnsi="Times New Roman" w:cs="Times New Roman"/>
+          <w:sz w:val="24"/>
+          <w:szCs w:val="24"/>
+        </w:rPr>
+        <w:t xml:space="preserve"> rec</w:t>
+      </w:r>
+      <w:r>
+        <w:rPr>
+          <w:rFonts w:ascii="Times New Roman" w:hAnsi="Times New Roman" w:cs="Times New Roman"/>
+          <w:sz w:val="24"/>
+          <w:szCs w:val="24"/>
+        </w:rPr>
+        <w:t>kless mistakes that they make while driving. If a person were speeding or not wearing a seatbelt that input would be noted</w:t>
+      </w:r>
+      <w:r>
+        <w:rPr>
+          <w:rFonts w:ascii="Times New Roman" w:hAnsi="Times New Roman" w:cs="Times New Roman"/>
+          <w:sz w:val="24"/>
+          <w:szCs w:val="24"/>
+        </w:rPr>
+        <w:t xml:space="preserve">. </w:t>
+      </w:r>
+      <w:r>
+        <w:rPr>
+          <w:rFonts w:ascii="Times New Roman" w:hAnsi="Times New Roman" w:cs="Times New Roman"/>
+          <w:sz w:val="24"/>
+          <w:szCs w:val="24"/>
+        </w:rPr>
+        <w:t>On the negative side of the rule u</w:t>
+      </w:r>
+      <w:r>
+        <w:rPr>
+          <w:rFonts w:ascii="Times New Roman" w:hAnsi="Times New Roman" w:cs="Times New Roman"/>
+          <w:sz w:val="24"/>
+          <w:szCs w:val="24"/>
+        </w:rPr>
+        <w:t xml:space="preserve">tilitarian system, the rule: “Do not deprive of freedom,” is denied by implementing an act the puts black boxes into all vehicles because a person does not have the choice to purchase a new car and not have </w:t>
+      </w:r>
+      <w:r>
+        <w:rPr>
+          <w:rFonts w:ascii="Times New Roman" w:hAnsi="Times New Roman" w:cs="Times New Roman"/>
+          <w:sz w:val="24"/>
+          <w:szCs w:val="24"/>
+        </w:rPr>
+        <w:t xml:space="preserve">their driving habits monitored. A person can still buy an older model car and not be tracked, but eventually, the older models will not exist. </w:t>
+      </w:r>
+      <w:r>
+        <w:rPr>
+          <w:rFonts w:ascii="Times New Roman" w:hAnsi="Times New Roman" w:cs="Times New Roman"/>
+          <w:sz w:val="24"/>
+          <w:szCs w:val="24"/>
+        </w:rPr>
+        <w:t xml:space="preserve">By rule utilitarianism, the decision to deprive of freedom is justified by the enforcement of obeying the law and not deceiving. This trade: freedom for justice is the type of trade that we agree to by living in a society. </w:t>
+      </w:r>
+    </w:p>
+    <w:p>
+      <w:pPr>
+        <w:spacing w:line="480" w:lineRule="auto"/>
+        <w:ind w:firstLine="720"/>
+        <w:rPr>
+          <w:rFonts w:ascii="Times New Roman" w:hAnsi="Times New Roman" w:cs="Times New Roman"/>
+          <w:sz w:val="24"/>
+          <w:szCs w:val="24"/>
+        </w:rPr>
+      </w:pPr>
+      <w:r>
+        <w:rPr>
+          <w:rFonts w:ascii="Times New Roman" w:hAnsi="Times New Roman" w:cs="Times New Roman"/>
+          <w:sz w:val="24"/>
+          <w:szCs w:val="24"/>
+        </w:rPr>
+        <w:t xml:space="preserve">Both </w:t>
+      </w:r>
+      <w:r>
+        <w:rPr>
+          <w:rFonts w:ascii="Times New Roman" w:hAnsi="Times New Roman" w:cs="Times New Roman"/>
+          <w:sz w:val="24"/>
+          <w:szCs w:val="24"/>
+        </w:rPr>
+        <w:t xml:space="preserve">the </w:t>
+      </w:r>
+      <w:r>
+        <w:rPr>
+          <w:rFonts w:ascii="Times New Roman" w:hAnsi="Times New Roman" w:cs="Times New Roman"/>
+          <w:sz w:val="24"/>
+          <w:szCs w:val="24"/>
+        </w:rPr>
+        <w:t xml:space="preserve">act and rule utilitarian </w:t>
+      </w:r>
+      <w:r>
+        <w:rPr>
+          <w:rFonts w:ascii="Times New Roman" w:hAnsi="Times New Roman" w:cs="Times New Roman"/>
+          <w:sz w:val="24"/>
+          <w:szCs w:val="24"/>
+        </w:rPr>
+        <w:t xml:space="preserve">forms </w:t>
+      </w:r>
+      <w:r>
+        <w:rPr>
+          <w:rFonts w:ascii="Times New Roman" w:hAnsi="Times New Roman" w:cs="Times New Roman"/>
+          <w:sz w:val="24"/>
+          <w:szCs w:val="24"/>
+        </w:rPr>
+        <w:t>ethical reasoning</w:t>
+      </w:r>
+      <w:r>
+        <w:rPr>
+          <w:rFonts w:ascii="Times New Roman" w:hAnsi="Times New Roman" w:cs="Times New Roman"/>
+          <w:sz w:val="24"/>
+          <w:szCs w:val="24"/>
+        </w:rPr>
+        <w:t xml:space="preserve"> conclude</w:t>
+      </w:r>
+      <w:r>
+        <w:rPr>
+          <w:rFonts w:ascii="Times New Roman" w:hAnsi="Times New Roman" w:cs="Times New Roman"/>
+          <w:sz w:val="24"/>
+          <w:szCs w:val="24"/>
+        </w:rPr>
+        <w:t xml:space="preserve"> that the black boxes being installed into cars are a net benefit to society, regardless of the privacy concerns behind them. </w:t>
+      </w:r>
+      <w:r>
+        <w:rPr>
+          <w:rFonts w:ascii="Times New Roman" w:hAnsi="Times New Roman" w:cs="Times New Roman"/>
+          <w:sz w:val="24"/>
+          <w:szCs w:val="24"/>
+        </w:rPr>
+        <w:t xml:space="preserve">However, it is important to note that though they came to the same conclusion, they did not come to </w:t>
+      </w:r>
+      <w:r>
+        <w:rPr>
+          <w:rFonts w:ascii="Times New Roman" w:hAnsi="Times New Roman" w:cs="Times New Roman"/>
+          <w:sz w:val="24"/>
+          <w:szCs w:val="24"/>
+        </w:rPr>
+        <w:t xml:space="preserve">the </w:t>
+      </w:r>
+      <w:r>
+        <w:rPr>
+          <w:rFonts w:ascii="Times New Roman" w:hAnsi="Times New Roman" w:cs="Times New Roman"/>
+          <w:sz w:val="24"/>
+          <w:szCs w:val="24"/>
+        </w:rPr>
+        <w:t xml:space="preserve">conclusion by the same means. Since both forms of reasoning are utilitarian, they are looking for the optimal utility within a society, but the rule utilitarian approach looked at a list of rules and valued them as anchors for reasoning, </w:t>
+      </w:r>
+      <w:r>
+        <w:rPr>
+          <w:rFonts w:ascii="Times New Roman" w:hAnsi="Times New Roman" w:cs="Times New Roman"/>
+          <w:sz w:val="24"/>
+          <w:szCs w:val="24"/>
+        </w:rPr>
+        <w:t>while</w:t>
+      </w:r>
+      <w:r>
+        <w:rPr>
+          <w:rFonts w:ascii="Times New Roman" w:hAnsi="Times New Roman" w:cs="Times New Roman"/>
+          <w:sz w:val="24"/>
+          <w:szCs w:val="24"/>
+        </w:rPr>
+        <w:t xml:space="preserve"> the act utilitarian </w:t>
+      </w:r>
+      <w:r>
+        <w:rPr>
+          <w:rFonts w:ascii="Times New Roman" w:hAnsi="Times New Roman" w:cs="Times New Roman"/>
+          <w:sz w:val="24"/>
+          <w:szCs w:val="24"/>
+        </w:rPr>
+        <w:t xml:space="preserve">reasoning attempts </w:t>
       </w:r>
       <w:r>
         <w:rPr>
@@ -396,190 +1239,521 @@
           <w:szCs w:val="24"/>
         </w:rPr>
         <w:lastRenderedPageBreak/>
-        <w:t>though, courts have ruled that there is no unreasonable search and seizure in taking data from a</w:t>
-      </w:r>
-      <w:r>
-        <w:rPr>
-          <w:rFonts w:ascii="Times New Roman" w:hAnsi="Times New Roman" w:cs="Times New Roman"/>
-          <w:sz w:val="24"/>
-          <w:szCs w:val="24"/>
-        </w:rPr>
-        <w:t xml:space="preserve"> box at an accident scene. (Abelson)</w:t>
-      </w:r>
-      <w:r>
-        <w:rPr>
-          <w:rFonts w:ascii="Times New Roman" w:hAnsi="Times New Roman" w:cs="Times New Roman"/>
-          <w:sz w:val="24"/>
-          <w:szCs w:val="24"/>
-        </w:rPr>
-        <w:t xml:space="preserve"> </w:t>
-      </w:r>
-    </w:p>
-    <w:p>
-      <w:pPr>
-        <w:spacing w:line="480" w:lineRule="auto"/>
-        <w:ind w:firstLine="720"/>
-        <w:rPr>
-          <w:rFonts w:ascii="Times New Roman" w:hAnsi="Times New Roman" w:cs="Times New Roman"/>
-          <w:sz w:val="24"/>
-          <w:szCs w:val="24"/>
-        </w:rPr>
-      </w:pPr>
-      <w:r>
-        <w:rPr>
-          <w:rFonts w:ascii="Times New Roman" w:hAnsi="Times New Roman" w:cs="Times New Roman"/>
-          <w:sz w:val="24"/>
-          <w:szCs w:val="24"/>
-        </w:rPr>
-        <w:t>The decision to be made is: Are black boxes acceptable and just to install in all cars, giving nobody the choice to refuse i</w:t>
-      </w:r>
-      <w:r>
-        <w:rPr>
-          <w:rFonts w:ascii="Times New Roman" w:hAnsi="Times New Roman" w:cs="Times New Roman"/>
-          <w:sz w:val="24"/>
-          <w:szCs w:val="24"/>
-        </w:rPr>
-        <w:t xml:space="preserve">t. To make this decision from an Act </w:t>
-      </w:r>
-      <w:r>
-        <w:rPr>
-          <w:rFonts w:ascii="Times New Roman" w:hAnsi="Times New Roman" w:cs="Times New Roman"/>
-          <w:sz w:val="24"/>
-          <w:szCs w:val="24"/>
-        </w:rPr>
-        <w:t xml:space="preserve">Utilitarian standpoint, we will attempt to evaluate the overall utility, or happiness of society </w:t>
-      </w:r>
-      <w:r>
-        <w:rPr>
-          <w:rFonts w:ascii="Times New Roman" w:hAnsi="Times New Roman" w:cs="Times New Roman"/>
-          <w:sz w:val="24"/>
-          <w:szCs w:val="24"/>
-        </w:rPr>
-        <w:t xml:space="preserve">involving black boxes. The good that the black boxes bring is justice, safety, and as a result, peace of mind. In a courtroom, if a black box is reliable and proven to read it’s inputs accurately, then the results of that black box can be used as reliable evidence and be very useful in that in takes much of the hearsay out of the equation. This way, the decision in the courtroom will be far less likely to falsely condemn an innocent person. This will provide happiness to the innocent, and justice to the wrongdoer. Black boxes also improve the safety of your vehicle. When a car manufacturer harvests the black box from totaled cars, the engineers will use that data to improve </w:t>
-      </w:r>
-      <w:r>
-        <w:rPr>
-          <w:rFonts w:ascii="Times New Roman" w:hAnsi="Times New Roman" w:cs="Times New Roman"/>
-          <w:sz w:val="24"/>
-          <w:szCs w:val="24"/>
-        </w:rPr>
-        <w:t xml:space="preserve">the safety of the cars from that point on. Through improved justice and safety, people will have more peace of mind, which will increase their happiness. Outside of peace of mind, there is also increased quality of the features of a vehicle that are not safety related. </w:t>
-      </w:r>
-      <w:r>
-        <w:rPr>
-          <w:rFonts w:ascii="Times New Roman" w:hAnsi="Times New Roman" w:cs="Times New Roman"/>
-          <w:sz w:val="24"/>
-          <w:szCs w:val="24"/>
-        </w:rPr>
-        <w:t xml:space="preserve">Black boxes could pick up on inputs that are not working correctly. For example, if many black boxes are receiving inputs that say the fuel door is open when it is not, car manufacturers will become aware of this and fix the problem for the next iteration of that model. This will result in an increase in happiness in the consumers of the vehicle. On the negative side of the issue, black boxes will cause unhappiness in the people that wish not to have their driving habits monitored </w:t>
-      </w:r>
-      <w:r>
-        <w:rPr>
-          <w:rFonts w:ascii="Times New Roman" w:hAnsi="Times New Roman" w:cs="Times New Roman"/>
-          <w:sz w:val="24"/>
-          <w:szCs w:val="24"/>
-        </w:rPr>
-        <w:t xml:space="preserve">on a daily basis. For such people, they might feel as though someone is intruding on them. This will undoubtedly cause unhappiness. </w:t>
-      </w:r>
-      <w:r>
-        <w:rPr>
-          <w:rFonts w:ascii="Times New Roman" w:hAnsi="Times New Roman" w:cs="Times New Roman"/>
-          <w:sz w:val="24"/>
-          <w:szCs w:val="24"/>
-        </w:rPr>
-        <w:t xml:space="preserve">By the Utilitarian ethical reasoning, the decision to add technology that tracks driving habits before a crash seems to be an ethical decision. </w:t>
-      </w:r>
-    </w:p>
-    <w:p>
-      <w:pPr>
-        <w:spacing w:line="480" w:lineRule="auto"/>
-        <w:ind w:firstLine="720"/>
-        <w:rPr>
-          <w:rFonts w:ascii="Times New Roman" w:hAnsi="Times New Roman" w:cs="Times New Roman"/>
-          <w:sz w:val="24"/>
-          <w:szCs w:val="24"/>
-        </w:rPr>
-      </w:pPr>
-      <w:r>
-        <w:rPr>
-          <w:rFonts w:ascii="Times New Roman" w:hAnsi="Times New Roman" w:cs="Times New Roman"/>
-          <w:sz w:val="24"/>
-          <w:szCs w:val="24"/>
+        <w:t xml:space="preserve">to look at all the potential situations that would come of an event, and then attempts to evaluate if all the potential situations (taking into account their likelihood) would </w:t>
+      </w:r>
+      <w:r>
+        <w:rPr>
+          <w:rFonts w:ascii="Times New Roman" w:hAnsi="Times New Roman" w:cs="Times New Roman"/>
+          <w:sz w:val="24"/>
+          <w:szCs w:val="24"/>
+        </w:rPr>
+        <w:t>have</w:t>
+      </w:r>
+      <w:r>
+        <w:rPr>
+          <w:rFonts w:ascii="Times New Roman" w:hAnsi="Times New Roman" w:cs="Times New Roman"/>
+          <w:sz w:val="24"/>
+          <w:szCs w:val="24"/>
+        </w:rPr>
+        <w:t xml:space="preserve"> a positive impact on society. I can conclude that black boxes are a positive asset to society in general because both </w:t>
+      </w:r>
+      <w:r>
+        <w:rPr>
+          <w:rFonts w:ascii="Times New Roman" w:hAnsi="Times New Roman" w:cs="Times New Roman"/>
+          <w:sz w:val="24"/>
+          <w:szCs w:val="24"/>
+        </w:rPr>
+        <w:t>forms of utilitarianism agree that they bring more good than harm.</w:t>
+      </w:r>
+    </w:p>
+    <w:p>
+      <w:pPr>
+        <w:spacing w:line="480" w:lineRule="auto"/>
+        <w:rPr>
+          <w:rFonts w:ascii="Times New Roman" w:hAnsi="Times New Roman" w:cs="Times New Roman"/>
+          <w:sz w:val="24"/>
+          <w:szCs w:val="24"/>
+          <w:shd w:val="clear" w:color="auto" w:fill="F2F2F2"/>
+        </w:rPr>
+      </w:pPr>
+    </w:p>
+    <w:p>
+      <w:pPr>
+        <w:spacing w:line="480" w:lineRule="auto"/>
+        <w:rPr>
+          <w:rFonts w:ascii="Times New Roman" w:hAnsi="Times New Roman" w:cs="Times New Roman"/>
+          <w:sz w:val="24"/>
+          <w:szCs w:val="24"/>
+          <w:shd w:val="clear" w:color="auto" w:fill="F2F2F2"/>
+        </w:rPr>
+      </w:pPr>
+    </w:p>
+    <w:p>
+      <w:pPr>
+        <w:spacing w:line="480" w:lineRule="auto"/>
+        <w:rPr>
+          <w:rFonts w:ascii="Times New Roman" w:hAnsi="Times New Roman" w:cs="Times New Roman"/>
+          <w:sz w:val="24"/>
+          <w:szCs w:val="24"/>
+          <w:shd w:val="clear" w:color="auto" w:fill="F2F2F2"/>
+        </w:rPr>
+      </w:pPr>
+    </w:p>
+    <w:p>
+      <w:pPr>
+        <w:spacing w:line="480" w:lineRule="auto"/>
+        <w:rPr>
+          <w:rFonts w:ascii="Times New Roman" w:hAnsi="Times New Roman" w:cs="Times New Roman"/>
+          <w:sz w:val="24"/>
+          <w:szCs w:val="24"/>
+          <w:shd w:val="clear" w:color="auto" w:fill="F2F2F2"/>
+        </w:rPr>
+      </w:pPr>
+    </w:p>
+    <w:p>
+      <w:pPr>
+        <w:spacing w:line="480" w:lineRule="auto"/>
+        <w:rPr>
+          <w:rFonts w:ascii="Times New Roman" w:hAnsi="Times New Roman" w:cs="Times New Roman"/>
+          <w:sz w:val="24"/>
+          <w:szCs w:val="24"/>
+          <w:shd w:val="clear" w:color="auto" w:fill="F2F2F2"/>
+        </w:rPr>
+      </w:pPr>
+    </w:p>
+    <w:p>
+      <w:pPr>
+        <w:spacing w:line="480" w:lineRule="auto"/>
+        <w:rPr>
+          <w:rFonts w:ascii="Times New Roman" w:hAnsi="Times New Roman" w:cs="Times New Roman"/>
+          <w:sz w:val="24"/>
+          <w:szCs w:val="24"/>
+          <w:shd w:val="clear" w:color="auto" w:fill="F2F2F2"/>
+        </w:rPr>
+      </w:pPr>
+    </w:p>
+    <w:p>
+      <w:pPr>
+        <w:spacing w:line="480" w:lineRule="auto"/>
+        <w:rPr>
+          <w:rFonts w:ascii="Times New Roman" w:hAnsi="Times New Roman" w:cs="Times New Roman"/>
+          <w:sz w:val="24"/>
+          <w:szCs w:val="24"/>
+          <w:shd w:val="clear" w:color="auto" w:fill="F2F2F2"/>
+        </w:rPr>
+      </w:pPr>
+    </w:p>
+    <w:p>
+      <w:pPr>
+        <w:spacing w:line="480" w:lineRule="auto"/>
+        <w:rPr>
+          <w:rFonts w:ascii="Times New Roman" w:hAnsi="Times New Roman" w:cs="Times New Roman"/>
+          <w:sz w:val="24"/>
+          <w:szCs w:val="24"/>
+          <w:shd w:val="clear" w:color="auto" w:fill="F2F2F2"/>
+        </w:rPr>
+      </w:pPr>
+    </w:p>
+    <w:p>
+      <w:pPr>
+        <w:spacing w:line="480" w:lineRule="auto"/>
+        <w:rPr>
+          <w:rFonts w:ascii="Times New Roman" w:hAnsi="Times New Roman" w:cs="Times New Roman"/>
+          <w:sz w:val="24"/>
+          <w:szCs w:val="24"/>
+          <w:shd w:val="clear" w:color="auto" w:fill="F2F2F2"/>
+        </w:rPr>
+      </w:pPr>
+    </w:p>
+    <w:p>
+      <w:pPr>
+        <w:spacing w:line="480" w:lineRule="auto"/>
+        <w:rPr>
+          <w:rFonts w:ascii="Times New Roman" w:hAnsi="Times New Roman" w:cs="Times New Roman"/>
+          <w:sz w:val="24"/>
+          <w:szCs w:val="24"/>
+          <w:shd w:val="clear" w:color="auto" w:fill="F2F2F2"/>
+        </w:rPr>
+      </w:pPr>
+    </w:p>
+    <w:p>
+      <w:pPr>
+        <w:spacing w:line="480" w:lineRule="auto"/>
+        <w:rPr>
+          <w:rFonts w:ascii="Times New Roman" w:hAnsi="Times New Roman" w:cs="Times New Roman"/>
+          <w:sz w:val="24"/>
+          <w:szCs w:val="24"/>
+          <w:shd w:val="clear" w:color="auto" w:fill="F2F2F2"/>
+        </w:rPr>
+      </w:pPr>
+    </w:p>
+    <w:p>
+      <w:pPr>
+        <w:spacing w:line="480" w:lineRule="auto"/>
+        <w:rPr>
+          <w:rFonts w:ascii="Times New Roman" w:hAnsi="Times New Roman" w:cs="Times New Roman"/>
+          <w:sz w:val="24"/>
+          <w:szCs w:val="24"/>
+          <w:shd w:val="clear" w:color="auto" w:fill="F2F2F2"/>
+        </w:rPr>
+      </w:pPr>
+    </w:p>
+    <w:p>
+      <w:pPr>
+        <w:spacing w:line="480" w:lineRule="auto"/>
+        <w:rPr>
+          <w:rFonts w:ascii="Times New Roman" w:hAnsi="Times New Roman" w:cs="Times New Roman"/>
+          <w:sz w:val="24"/>
+          <w:szCs w:val="24"/>
+          <w:shd w:val="clear" w:color="auto" w:fill="F2F2F2"/>
+        </w:rPr>
+      </w:pPr>
+    </w:p>
+    <w:p>
+      <w:pPr>
+        <w:spacing w:line="480" w:lineRule="auto"/>
+        <w:rPr>
+          <w:rFonts w:ascii="Times New Roman" w:hAnsi="Times New Roman" w:cs="Times New Roman"/>
+          <w:sz w:val="24"/>
+          <w:szCs w:val="24"/>
+          <w:shd w:val="clear" w:color="auto" w:fill="F2F2F2"/>
+        </w:rPr>
+      </w:pPr>
+    </w:p>
+    <w:p>
+      <w:pPr>
+        <w:spacing w:line="480" w:lineRule="auto"/>
+        <w:rPr>
+          <w:rFonts w:ascii="Times New Roman" w:hAnsi="Times New Roman" w:cs="Times New Roman"/>
+          <w:sz w:val="24"/>
+          <w:szCs w:val="24"/>
+          <w:shd w:val="clear" w:color="auto" w:fill="F2F2F2"/>
+        </w:rPr>
+      </w:pPr>
+    </w:p>
+    <w:p>
+      <w:pPr>
+        <w:spacing w:line="480" w:lineRule="auto"/>
+        <w:rPr>
+          <w:rFonts w:ascii="Times New Roman" w:hAnsi="Times New Roman" w:cs="Times New Roman"/>
+          <w:sz w:val="24"/>
+          <w:szCs w:val="24"/>
+          <w:shd w:val="clear" w:color="auto" w:fill="F2F2F2"/>
+        </w:rPr>
+      </w:pPr>
+      <w:r>
+        <w:rPr>
+          <w:rFonts w:ascii="Times New Roman" w:hAnsi="Times New Roman" w:cs="Times New Roman"/>
+          <w:sz w:val="24"/>
+          <w:szCs w:val="24"/>
+          <w:shd w:val="clear" w:color="auto" w:fill="F2F2F2"/>
         </w:rPr>
         <w:lastRenderedPageBreak/>
-        <w:t xml:space="preserve">Looking at this from a </w:t>
-      </w:r>
-      <w:r>
-        <w:rPr>
-          <w:rFonts w:ascii="Times New Roman" w:hAnsi="Times New Roman" w:cs="Times New Roman"/>
-          <w:sz w:val="24"/>
-          <w:szCs w:val="24"/>
-        </w:rPr>
-        <w:t xml:space="preserve">Rule Utilitarian point of view, the decision is a bit more difficult. For this analysis we will be focusing on a few of the Utilitarian rules from </w:t>
-      </w:r>
-      <w:proofErr w:type="spellStart"/>
-      <w:r>
-        <w:rPr>
-          <w:rFonts w:ascii="Times New Roman" w:hAnsi="Times New Roman" w:cs="Times New Roman"/>
-          <w:sz w:val="24"/>
-          <w:szCs w:val="24"/>
-        </w:rPr>
-        <w:t>Gert’s</w:t>
-      </w:r>
-      <w:proofErr w:type="spellEnd"/>
-      <w:r>
-        <w:rPr>
-          <w:rFonts w:ascii="Times New Roman" w:hAnsi="Times New Roman" w:cs="Times New Roman"/>
-          <w:sz w:val="24"/>
-          <w:szCs w:val="24"/>
-        </w:rPr>
-        <w:t xml:space="preserve"> list of rules. On the positive side, installing black boxes would enforce the rule: “Do not deceive.” The box would eliminate much of the hearsay in a courtroom and allow an objective fairness to determine a case more strongly than a strong and dishonest argument from a lawyer. Another rule that the device could enforce is to</w:t>
-      </w:r>
-      <w:r>
-        <w:rPr>
-          <w:rFonts w:ascii="Times New Roman" w:hAnsi="Times New Roman" w:cs="Times New Roman"/>
-          <w:sz w:val="24"/>
-          <w:szCs w:val="24"/>
-        </w:rPr>
-        <w:t xml:space="preserve"> “Obey the law.”</w:t>
-      </w:r>
-      <w:r>
-        <w:rPr>
-          <w:rFonts w:ascii="Times New Roman" w:hAnsi="Times New Roman" w:cs="Times New Roman"/>
-          <w:sz w:val="24"/>
-          <w:szCs w:val="24"/>
-        </w:rPr>
-        <w:t xml:space="preserve"> Black boxes would also hold people responsible for a reckless mistakes that they make in driving, if they were being reckless, such as not wearing a seatbelt, or speeding. </w:t>
-      </w:r>
-      <w:r>
-        <w:rPr>
-          <w:rFonts w:ascii="Times New Roman" w:hAnsi="Times New Roman" w:cs="Times New Roman"/>
-          <w:sz w:val="24"/>
-          <w:szCs w:val="24"/>
-        </w:rPr>
-        <w:t xml:space="preserve">On the negative side of the Rule Utilitarian system, the rule: “Do not deprive of freedom,” is denied by implementing an act the puts black boxes into all vehicles because a person does not have the choice to purchase a new car and not have their driving habits monitored. I can only make the conclusion that implementing the box is a net benefit to society because it enforces two rules and only contradicts one. </w:t>
-      </w:r>
-    </w:p>
-    <w:p>
-      <w:pPr>
-        <w:spacing w:line="480" w:lineRule="auto"/>
-        <w:ind w:firstLine="720"/>
-        <w:rPr>
-          <w:rFonts w:ascii="Times New Roman" w:hAnsi="Times New Roman" w:cs="Times New Roman"/>
-          <w:sz w:val="24"/>
-          <w:szCs w:val="24"/>
-        </w:rPr>
-      </w:pPr>
-      <w:r>
-        <w:rPr>
-          <w:rFonts w:ascii="Times New Roman" w:hAnsi="Times New Roman" w:cs="Times New Roman"/>
-          <w:sz w:val="24"/>
-          <w:szCs w:val="24"/>
-        </w:rPr>
-        <w:t xml:space="preserve">Both act and rule utilitarian ethical reasoning come to the conclusion that the black boxes being installed into cars are a net benefit to society, regardless of the privacy concerns behind them. </w:t>
-      </w:r>
+        <w:t>Citations page</w:t>
+      </w:r>
+    </w:p>
+    <w:p>
+      <w:pPr>
+        <w:spacing w:line="480" w:lineRule="auto"/>
+        <w:rPr>
+          <w:rFonts w:ascii="Times New Roman" w:hAnsi="Times New Roman" w:cs="Times New Roman"/>
+          <w:sz w:val="24"/>
+          <w:szCs w:val="24"/>
+          <w:shd w:val="clear" w:color="auto" w:fill="F2F2F2"/>
+        </w:rPr>
+      </w:pPr>
       <w:bookmarkStart w:id="0" w:name="_GoBack"/>
       <w:bookmarkEnd w:id="0"/>
+    </w:p>
+    <w:p>
+      <w:pPr>
+        <w:spacing w:line="480" w:lineRule="auto"/>
+        <w:rPr>
+          <w:rFonts w:ascii="Times New Roman" w:hAnsi="Times New Roman" w:cs="Times New Roman"/>
+          <w:sz w:val="24"/>
+          <w:szCs w:val="24"/>
+        </w:rPr>
+      </w:pPr>
+      <w:r>
+        <w:rPr>
+          <w:rFonts w:ascii="Times New Roman" w:hAnsi="Times New Roman" w:cs="Times New Roman"/>
+          <w:sz w:val="24"/>
+          <w:szCs w:val="24"/>
+          <w:shd w:val="clear" w:color="auto" w:fill="F2F2F2"/>
+        </w:rPr>
+        <w:t>Brinkman, William John, and Alton F. Sanders.</w:t>
+      </w:r>
+      <w:r>
+        <w:rPr>
+          <w:rStyle w:val="apple-converted-space"/>
+          <w:rFonts w:ascii="Times New Roman" w:hAnsi="Times New Roman" w:cs="Times New Roman"/>
+          <w:sz w:val="24"/>
+          <w:szCs w:val="24"/>
+          <w:shd w:val="clear" w:color="auto" w:fill="F2F2F2"/>
+        </w:rPr>
+        <w:t> </w:t>
+      </w:r>
+      <w:r>
+        <w:rPr>
+          <w:rFonts w:ascii="Times New Roman" w:hAnsi="Times New Roman" w:cs="Times New Roman"/>
+          <w:i/>
+          <w:iCs/>
+          <w:sz w:val="24"/>
+          <w:szCs w:val="24"/>
+          <w:shd w:val="clear" w:color="auto" w:fill="F2F2F2"/>
+        </w:rPr>
+        <w:t xml:space="preserve">Ethics in a Computing Culture / Bo Brinkman </w:t>
+      </w:r>
+      <w:r>
+        <w:rPr>
+          <w:rFonts w:ascii="Times New Roman" w:hAnsi="Times New Roman" w:cs="Times New Roman"/>
+          <w:i/>
+          <w:iCs/>
+          <w:sz w:val="24"/>
+          <w:szCs w:val="24"/>
+          <w:shd w:val="clear" w:color="auto" w:fill="F2F2F2"/>
+        </w:rPr>
+        <w:t xml:space="preserve">                                                           </w:t>
+      </w:r>
+      <w:r>
+        <w:rPr>
+          <w:rFonts w:ascii="Times New Roman" w:hAnsi="Times New Roman" w:cs="Times New Roman"/>
+          <w:i/>
+          <w:iCs/>
+          <w:sz w:val="24"/>
+          <w:szCs w:val="24"/>
+          <w:shd w:val="clear" w:color="auto" w:fill="F2F2F2"/>
+        </w:rPr>
+        <w:t>and Alton F. Sanders</w:t>
+      </w:r>
+      <w:r>
+        <w:rPr>
+          <w:rFonts w:ascii="Times New Roman" w:hAnsi="Times New Roman" w:cs="Times New Roman"/>
+          <w:sz w:val="24"/>
+          <w:szCs w:val="24"/>
+          <w:shd w:val="clear" w:color="auto" w:fill="F2F2F2"/>
+        </w:rPr>
+        <w:t>. Print.</w:t>
+      </w:r>
+    </w:p>
+    <w:p>
+      <w:pPr>
+        <w:spacing w:line="480" w:lineRule="auto"/>
+        <w:rPr>
+          <w:rFonts w:ascii="Times New Roman" w:hAnsi="Times New Roman" w:cs="Times New Roman"/>
+          <w:sz w:val="24"/>
+          <w:szCs w:val="24"/>
+          <w:shd w:val="clear" w:color="auto" w:fill="F2F2F2"/>
+        </w:rPr>
+      </w:pPr>
+      <w:r>
+        <w:rPr>
+          <w:rFonts w:ascii="Times New Roman" w:hAnsi="Times New Roman" w:cs="Times New Roman"/>
+          <w:sz w:val="24"/>
+          <w:szCs w:val="24"/>
+          <w:shd w:val="clear" w:color="auto" w:fill="F2F2F2"/>
+        </w:rPr>
+        <w:t>Lenard, and Rubin. "The Big Data Revolution: Privacy Considerations." (2013): 2-5. Web.</w:t>
+      </w:r>
+    </w:p>
+    <w:p>
+      <w:pPr>
+        <w:spacing w:line="480" w:lineRule="auto"/>
+        <w:rPr>
+          <w:rFonts w:ascii="Times New Roman" w:hAnsi="Times New Roman" w:cs="Times New Roman"/>
+          <w:sz w:val="24"/>
+          <w:szCs w:val="24"/>
+          <w:shd w:val="clear" w:color="auto" w:fill="F2F2F2"/>
+        </w:rPr>
+      </w:pPr>
+      <w:r>
+        <w:rPr>
+          <w:rFonts w:ascii="Times New Roman" w:hAnsi="Times New Roman" w:cs="Times New Roman"/>
+          <w:sz w:val="24"/>
+          <w:szCs w:val="24"/>
+          <w:shd w:val="clear" w:color="auto" w:fill="F2F2F2"/>
+        </w:rPr>
+        <w:t>Ledeen, and Lewis.</w:t>
+      </w:r>
+      <w:r>
+        <w:rPr>
+          <w:rStyle w:val="apple-converted-space"/>
+          <w:rFonts w:ascii="Times New Roman" w:hAnsi="Times New Roman" w:cs="Times New Roman"/>
+          <w:sz w:val="24"/>
+          <w:szCs w:val="24"/>
+          <w:shd w:val="clear" w:color="auto" w:fill="F2F2F2"/>
+        </w:rPr>
+        <w:t> </w:t>
+      </w:r>
+      <w:r>
+        <w:rPr>
+          <w:rFonts w:ascii="Times New Roman" w:hAnsi="Times New Roman" w:cs="Times New Roman"/>
+          <w:i/>
+          <w:iCs/>
+          <w:sz w:val="24"/>
+          <w:szCs w:val="24"/>
+          <w:shd w:val="clear" w:color="auto" w:fill="F2F2F2"/>
+        </w:rPr>
+        <w:t>Black Boxes Aren't Just On Planes Anymore</w:t>
+      </w:r>
+      <w:r>
+        <w:rPr>
+          <w:rFonts w:ascii="Times New Roman" w:hAnsi="Times New Roman" w:cs="Times New Roman"/>
+          <w:sz w:val="24"/>
+          <w:szCs w:val="24"/>
+          <w:shd w:val="clear" w:color="auto" w:fill="F2F2F2"/>
+        </w:rPr>
+        <w:t>.</w:t>
+      </w:r>
+      <w:r>
+        <w:rPr>
+          <w:rStyle w:val="apple-converted-space"/>
+          <w:rFonts w:ascii="Times New Roman" w:hAnsi="Times New Roman" w:cs="Times New Roman"/>
+          <w:sz w:val="24"/>
+          <w:szCs w:val="24"/>
+          <w:shd w:val="clear" w:color="auto" w:fill="F2F2F2"/>
+        </w:rPr>
+        <w:t> </w:t>
+      </w:r>
+      <w:r>
+        <w:rPr>
+          <w:rFonts w:ascii="Times New Roman" w:hAnsi="Times New Roman" w:cs="Times New Roman"/>
+          <w:i/>
+          <w:iCs/>
+          <w:sz w:val="24"/>
+          <w:szCs w:val="24"/>
+          <w:shd w:val="clear" w:color="auto" w:fill="F2F2F2"/>
+        </w:rPr>
+        <w:t>Blown to Bits</w:t>
+      </w:r>
+      <w:r>
+        <w:rPr>
+          <w:rFonts w:ascii="Times New Roman" w:hAnsi="Times New Roman" w:cs="Times New Roman"/>
+          <w:sz w:val="24"/>
+          <w:szCs w:val="24"/>
+          <w:shd w:val="clear" w:color="auto" w:fill="F2F2F2"/>
+        </w:rPr>
+        <w:t xml:space="preserve">. By Abelson. </w:t>
+      </w:r>
+      <w:r>
+        <w:rPr>
+          <w:rFonts w:ascii="Times New Roman" w:hAnsi="Times New Roman" w:cs="Times New Roman"/>
+          <w:sz w:val="24"/>
+          <w:szCs w:val="24"/>
+          <w:shd w:val="clear" w:color="auto" w:fill="F2F2F2"/>
+        </w:rPr>
+        <w:t>26-29. Web.</w:t>
+      </w:r>
+    </w:p>
+    <w:p>
+      <w:pPr>
+        <w:spacing w:line="480" w:lineRule="auto"/>
+        <w:rPr>
+          <w:rFonts w:ascii="Times New Roman" w:hAnsi="Times New Roman" w:cs="Times New Roman"/>
+          <w:sz w:val="24"/>
+          <w:szCs w:val="24"/>
+          <w:shd w:val="clear" w:color="auto" w:fill="F2F2F2"/>
+        </w:rPr>
+      </w:pPr>
+      <w:r>
+        <w:rPr>
+          <w:rFonts w:ascii="Times New Roman" w:hAnsi="Times New Roman" w:cs="Times New Roman"/>
+          <w:sz w:val="24"/>
+          <w:szCs w:val="24"/>
+          <w:shd w:val="clear" w:color="auto" w:fill="F2F2F2"/>
+        </w:rPr>
+        <w:t>Kaste, Martin. "Yes, Your New Car Has A 'Black Box.' Where's The Off Switch?"</w:t>
+      </w:r>
+      <w:r>
+        <w:rPr>
+          <w:rStyle w:val="apple-converted-space"/>
+          <w:rFonts w:ascii="Times New Roman" w:hAnsi="Times New Roman" w:cs="Times New Roman"/>
+          <w:sz w:val="24"/>
+          <w:szCs w:val="24"/>
+          <w:shd w:val="clear" w:color="auto" w:fill="F2F2F2"/>
+        </w:rPr>
+        <w:t> </w:t>
+      </w:r>
+      <w:r>
+        <w:rPr>
+          <w:rFonts w:ascii="Times New Roman" w:hAnsi="Times New Roman" w:cs="Times New Roman"/>
+          <w:i/>
+          <w:iCs/>
+          <w:sz w:val="24"/>
+          <w:szCs w:val="24"/>
+          <w:shd w:val="clear" w:color="auto" w:fill="F2F2F2"/>
+        </w:rPr>
+        <w:t>NPR</w:t>
+      </w:r>
+      <w:r>
+        <w:rPr>
+          <w:rFonts w:ascii="Times New Roman" w:hAnsi="Times New Roman" w:cs="Times New Roman"/>
+          <w:sz w:val="24"/>
+          <w:szCs w:val="24"/>
+          <w:shd w:val="clear" w:color="auto" w:fill="F2F2F2"/>
+        </w:rPr>
+        <w:t>. NPR</w:t>
+      </w:r>
+    </w:p>
+    <w:p>
+      <w:pPr>
+        <w:spacing w:line="480" w:lineRule="auto"/>
+        <w:rPr>
+          <w:rFonts w:ascii="Times New Roman" w:hAnsi="Times New Roman" w:cs="Times New Roman"/>
+          <w:sz w:val="24"/>
+          <w:szCs w:val="24"/>
+          <w:shd w:val="clear" w:color="auto" w:fill="F2F2F2"/>
+        </w:rPr>
+      </w:pPr>
+      <w:r>
+        <w:rPr>
+          <w:rFonts w:ascii="Times New Roman" w:hAnsi="Times New Roman" w:cs="Times New Roman"/>
+          <w:sz w:val="24"/>
+          <w:szCs w:val="24"/>
+          <w:shd w:val="clear" w:color="auto" w:fill="F2F2F2"/>
+        </w:rPr>
+        <w:t>Woodyard, Chris, and Jayne O'Donnell. "Your Car May Be Invading Your Privacy."</w:t>
+      </w:r>
+      <w:r>
+        <w:rPr>
+          <w:rStyle w:val="apple-converted-space"/>
+          <w:rFonts w:ascii="Times New Roman" w:hAnsi="Times New Roman" w:cs="Times New Roman"/>
+          <w:sz w:val="24"/>
+          <w:szCs w:val="24"/>
+          <w:shd w:val="clear" w:color="auto" w:fill="F2F2F2"/>
+        </w:rPr>
+        <w:t> </w:t>
+      </w:r>
+      <w:r>
+        <w:rPr>
+          <w:rFonts w:ascii="Times New Roman" w:hAnsi="Times New Roman" w:cs="Times New Roman"/>
+          <w:i/>
+          <w:iCs/>
+          <w:sz w:val="24"/>
+          <w:szCs w:val="24"/>
+          <w:shd w:val="clear" w:color="auto" w:fill="F2F2F2"/>
+        </w:rPr>
+        <w:t>USA Today</w:t>
+      </w:r>
+      <w:r>
+        <w:rPr>
+          <w:rFonts w:ascii="Times New Roman" w:hAnsi="Times New Roman" w:cs="Times New Roman"/>
+          <w:sz w:val="24"/>
+          <w:szCs w:val="24"/>
+          <w:shd w:val="clear" w:color="auto" w:fill="F2F2F2"/>
+        </w:rPr>
+        <w:t>. Gannett, 25 Mar. 2013. Web. 08 Dec. 2014.</w:t>
+      </w:r>
+    </w:p>
+    <w:p>
+      <w:pPr>
+        <w:spacing w:line="480" w:lineRule="auto"/>
+        <w:rPr>
+          <w:rFonts w:ascii="Times New Roman" w:hAnsi="Times New Roman" w:cs="Times New Roman"/>
+          <w:sz w:val="24"/>
+          <w:szCs w:val="24"/>
+        </w:rPr>
+      </w:pPr>
     </w:p>
     <w:sectPr>
       <w:pgSz w:w="12240" w:h="15840"/>
@@ -1012,6 +2186,11 @@
     <w:semiHidden/>
     <w:unhideWhenUsed/>
   </w:style>
+  <w:style w:type="character" w:customStyle="1" w:styleId="apple-converted-space">
+    <w:name w:val="apple-converted-space"/>
+    <w:basedOn w:val="DefaultParagraphFont"/>
+    <w:rsid w:val="00CB62A3"/>
+  </w:style>
 </w:styles>
 </file>
 

</xml_diff>